<commit_message>
Last commit 02.03.15 21:40
</commit_message>
<xml_diff>
--- a/User stories .docx
+++ b/User stories .docx
@@ -29,6 +29,7 @@
       </w:r>
     </w:p>
     <w:p/>
+    <w:p/>
     <w:p>
       <w:r>
         <w:t xml:space="preserve">-Classes coureur, équipe, course, saison (singleton) </w:t>
@@ -43,12 +44,457 @@
     <w:p/>
     <w:p>
       <w:r>
-        <w:t xml:space="preserve">- Créer un simulateur de courses simple </w:t>
-      </w:r>
+        <w:t>- Créer un simulateur de courses simple (simuler une course, qui gagne parmi les coureurs qui participent à la course, par rapport aux qualités de chacun et au profil de la course ?) ;</w:t>
+      </w:r>
+    </w:p>
+    <w:p>
+      <w:r>
+        <w:t xml:space="preserve">- Implémenter un attribut forme pour un coureur qui varie lors de chaque participation à une course ; </w:t>
+      </w:r>
+    </w:p>
+    <w:p>
+      <w:r>
+        <w:t xml:space="preserve">- Créer un calendrier de courses </w:t>
+      </w:r>
+    </w:p>
+    <w:p>
+      <w:r>
+        <w:t xml:space="preserve">- Créer un classement mondial </w:t>
+      </w:r>
+    </w:p>
+    <w:p/>
+    <w:p/>
+    <w:p/>
+    <w:p>
+      <w:pPr>
+        <w:rPr>
+          <w:b/>
+        </w:rPr>
+      </w:pPr>
+      <w:r>
+        <w:rPr>
+          <w:b/>
+        </w:rPr>
+        <w:t xml:space="preserve">Formulation des exigences </w:t>
+      </w:r>
+    </w:p>
+    <w:p>
+      <w:pPr>
+        <w:rPr>
+          <w:b/>
+        </w:rPr>
+      </w:pPr>
+    </w:p>
+    <w:p>
+      <w:r>
+        <w:t>Un outil de simulation de</w:t>
+      </w:r>
+      <w:r>
+        <w:t xml:space="preserve"> courses cyclistes d’une saison. </w:t>
+      </w:r>
+    </w:p>
+    <w:p/>
+    <w:p>
+      <w:pPr>
+        <w:rPr>
+          <w:b/>
+        </w:rPr>
+      </w:pPr>
+      <w:r>
+        <w:rPr>
+          <w:b/>
+        </w:rPr>
+        <w:t>1° aspect</w:t>
+      </w:r>
+    </w:p>
+    <w:p>
+      <w:r>
+        <w:t xml:space="preserve">-Création d’entités : coureurs, équipes, courses, </w:t>
+      </w:r>
+      <w:proofErr w:type="spellStart"/>
+      <w:r>
+        <w:t>etc</w:t>
+      </w:r>
+      <w:proofErr w:type="spellEnd"/>
+      <w:r>
+        <w:t>…</w:t>
+      </w:r>
+    </w:p>
+    <w:p>
+      <w:r>
+        <w:t>-Attribution des caractéristiques à ces entités : compétences du coureur (baroudeur, sprinter, grimpeur</w:t>
+      </w:r>
+      <w:proofErr w:type="gramStart"/>
+      <w:r>
+        <w:t>, …)</w:t>
+      </w:r>
+      <w:proofErr w:type="gramEnd"/>
+      <w:r>
+        <w:t>, profil de la course (plat, vallons, côtes, cols, …)</w:t>
+      </w:r>
+    </w:p>
+    <w:p>
+      <w:pPr>
+        <w:jc w:val="center"/>
+      </w:pPr>
+      <w:r>
+        <w:t>-&gt; Simulation de course :</w:t>
+      </w:r>
+    </w:p>
+    <w:p>
+      <w:pPr>
+        <w:jc w:val="center"/>
+      </w:pPr>
+      <w:r>
+        <w:t>Prédiction classement + évènements course</w:t>
+      </w:r>
+    </w:p>
+    <w:p>
+      <w:pPr>
+        <w:jc w:val="center"/>
+      </w:pPr>
+    </w:p>
+    <w:p>
+      <w:pPr>
+        <w:rPr>
+          <w:b/>
+        </w:rPr>
+      </w:pPr>
+      <w:r>
+        <w:rPr>
+          <w:b/>
+        </w:rPr>
+        <w:t>2° aspect</w:t>
+      </w:r>
+    </w:p>
+    <w:p>
+      <w:r>
+        <w:t>-Des équipes avec des budgets et des sponsors, corrélation avec la bonne condition du coureur dans les courses ; -&gt; nouvelles caractéristiques</w:t>
+      </w:r>
+    </w:p>
+    <w:p/>
+    <w:p/>
+    <w:p/>
+    <w:p>
+      <w:pPr>
+        <w:rPr>
+          <w:b/>
+        </w:rPr>
+      </w:pPr>
+      <w:r>
+        <w:rPr>
+          <w:b/>
+        </w:rPr>
+        <w:t xml:space="preserve">User stories </w:t>
+      </w:r>
+    </w:p>
+    <w:p>
+      <w:pPr>
+        <w:rPr>
+          <w:b/>
+        </w:rPr>
+      </w:pPr>
+    </w:p>
+    <w:p>
+      <w:r>
+        <w:t xml:space="preserve">US01 – Créer des entités  </w:t>
+      </w:r>
+    </w:p>
+    <w:p>
+      <w:r>
+        <w:t>En tant qu’</w:t>
+      </w:r>
+      <w:r>
+        <w:t>utilisateur, je veux pouvoir créer</w:t>
+      </w:r>
+      <w:r>
+        <w:t xml:space="preserve"> d</w:t>
+      </w:r>
+      <w:r>
+        <w:t>es cyclistes, des équipes</w:t>
+      </w:r>
+      <w:r>
+        <w:t xml:space="preserve"> et des courses</w:t>
+      </w:r>
+      <w:r>
+        <w:t xml:space="preserve"> afin de lancer la saison</w:t>
+      </w:r>
+      <w:r>
+        <w:t xml:space="preserve">; </w:t>
+      </w:r>
+    </w:p>
+    <w:p>
+      <w:pPr>
+        <w:pStyle w:val="Paragraphedeliste"/>
+        <w:numPr>
+          <w:ilvl w:val="0"/>
+          <w:numId w:val="1"/>
+        </w:numPr>
+      </w:pPr>
+      <w:r>
+        <w:t>TST01</w:t>
+      </w:r>
+      <w:r>
+        <w:t> : 1 équipe = 1 id ;</w:t>
+      </w:r>
+    </w:p>
+    <w:p>
+      <w:pPr>
+        <w:pStyle w:val="Paragraphedeliste"/>
+        <w:numPr>
+          <w:ilvl w:val="0"/>
+          <w:numId w:val="1"/>
+        </w:numPr>
+      </w:pPr>
+      <w:r>
+        <w:t>TST</w:t>
+      </w:r>
+      <w:r>
+        <w:t xml:space="preserve">02 : </w:t>
+      </w:r>
+      <w:r>
+        <w:t>deux équipes ne peuvent pas avoir le même nom</w:t>
+      </w:r>
+      <w:r>
+        <w:t> ;</w:t>
+      </w:r>
+    </w:p>
+    <w:p>
+      <w:pPr>
+        <w:pStyle w:val="Paragraphedeliste"/>
+        <w:numPr>
+          <w:ilvl w:val="0"/>
+          <w:numId w:val="1"/>
+        </w:numPr>
+      </w:pPr>
+      <w:r>
+        <w:t xml:space="preserve">TST03 : </w:t>
+      </w:r>
+      <w:r>
+        <w:t>un cycliste ne peut pas appartenir à deux équipes différentes ;</w:t>
+      </w:r>
+    </w:p>
+    <w:p>
+      <w:pPr>
+        <w:ind w:left="360"/>
+      </w:pPr>
+    </w:p>
+    <w:p/>
+    <w:p>
+      <w:r>
+        <w:t xml:space="preserve">US02 – </w:t>
+      </w:r>
+      <w:r>
+        <w:t>Définir et é</w:t>
+      </w:r>
+      <w:r>
+        <w:t xml:space="preserve">diter les caractéristiques des entités </w:t>
+      </w:r>
+    </w:p>
+    <w:p>
+      <w:r>
+        <w:t>En tant qu’utilisateur, je veux pouvoir ajouter</w:t>
+      </w:r>
+      <w:r>
+        <w:t xml:space="preserve"> </w:t>
+      </w:r>
+      <w:r>
+        <w:t>ou modifier l</w:t>
+      </w:r>
+      <w:r>
+        <w:t>e</w:t>
+      </w:r>
+      <w:r>
+        <w:t xml:space="preserve">s caractéristiques de coureurs </w:t>
+      </w:r>
+      <w:r>
+        <w:t xml:space="preserve">et de </w:t>
+      </w:r>
+      <w:r>
+        <w:t xml:space="preserve">courses </w:t>
+      </w:r>
+      <w:r>
+        <w:t xml:space="preserve">(mt pour montagne, va pour vallons, </w:t>
+      </w:r>
+      <w:proofErr w:type="spellStart"/>
+      <w:r>
+        <w:t>sp</w:t>
+      </w:r>
+      <w:proofErr w:type="spellEnd"/>
+      <w:r>
+        <w:t xml:space="preserve"> pour sprint)</w:t>
+      </w:r>
+    </w:p>
+    <w:p>
+      <w:pPr>
+        <w:pStyle w:val="Paragraphedeliste"/>
+        <w:numPr>
+          <w:ilvl w:val="0"/>
+          <w:numId w:val="1"/>
+        </w:numPr>
+      </w:pPr>
+      <w:r>
+        <w:t>TST04</w:t>
+      </w:r>
+      <w:r>
+        <w:t xml:space="preserve"> : La somme des compétences des cyclistes </w:t>
+      </w:r>
+      <w:r>
+        <w:t>doit être égale au maximum à 15 ;</w:t>
+      </w:r>
+    </w:p>
+    <w:p>
+      <w:pPr>
+        <w:pStyle w:val="Paragraphedeliste"/>
+        <w:numPr>
+          <w:ilvl w:val="0"/>
+          <w:numId w:val="1"/>
+        </w:numPr>
+      </w:pPr>
+      <w:r>
+        <w:lastRenderedPageBreak/>
+        <w:t>TST0</w:t>
+      </w:r>
+      <w:r>
+        <w:t>5</w:t>
+      </w:r>
+      <w:r>
+        <w:t xml:space="preserve"> : Le profil d’une course ne peut correspondre à une somme d’attributs mt, va et </w:t>
+      </w:r>
+      <w:proofErr w:type="spellStart"/>
+      <w:r>
+        <w:t>sp</w:t>
+      </w:r>
+      <w:proofErr w:type="spellEnd"/>
+      <w:r>
+        <w:t xml:space="preserve"> </w:t>
+      </w:r>
+      <w:r>
+        <w:t>supérieure à 15 ;</w:t>
+      </w:r>
+    </w:p>
+    <w:p>
+      <w:pPr>
+        <w:pStyle w:val="Paragraphedeliste"/>
+        <w:numPr>
+          <w:ilvl w:val="0"/>
+          <w:numId w:val="1"/>
+        </w:numPr>
+      </w:pPr>
+      <w:r>
+        <w:t>TST06</w:t>
+      </w:r>
+      <w:r>
+        <w:t xml:space="preserve"> : Création de coureurs cohérents, correspondant à des profils type sprinteur, puncheur ou grimpeur ; </w:t>
+      </w:r>
+    </w:p>
+    <w:p>
+      <w:pPr>
+        <w:pStyle w:val="Paragraphedeliste"/>
+        <w:numPr>
+          <w:ilvl w:val="0"/>
+          <w:numId w:val="1"/>
+        </w:numPr>
+      </w:pPr>
+      <w:r>
+        <w:t>TST07</w:t>
+      </w:r>
+      <w:r>
+        <w:t xml:space="preserve"> : Création de courses cohérentes, pouvant se rapprocher de profils réels.  </w:t>
+      </w:r>
+    </w:p>
+    <w:p/>
+    <w:p/>
+    <w:p>
+      <w:r>
+        <w:t>US03 – Simulation rapide d’une course</w:t>
+      </w:r>
+    </w:p>
+    <w:p>
+      <w:r>
+        <w:t>En tant qu’utilisateur,</w:t>
+      </w:r>
+      <w:r>
+        <w:t xml:space="preserve"> </w:t>
+      </w:r>
+      <w:r>
+        <w:t>je veux pouvoir simuler une course</w:t>
+      </w:r>
+      <w:r>
+        <w:t xml:space="preserve"> d’un jour et </w:t>
+      </w:r>
+      <w:r>
+        <w:t>définir le vainqueur ;</w:t>
+      </w:r>
+    </w:p>
+    <w:p>
+      <w:r>
+        <w:t>- TST08</w:t>
+      </w:r>
+      <w:r>
+        <w:t xml:space="preserve"> : Vérifier que l’algorithme donne un vainqueur cohérent parmi la liste des coureurs inscrit à la compétition et dont les caractéristiques </w:t>
+      </w:r>
+      <w:proofErr w:type="gramStart"/>
+      <w:r>
+        <w:t>s’adaptent</w:t>
+      </w:r>
+      <w:proofErr w:type="gramEnd"/>
+      <w:r>
+        <w:t xml:space="preserve"> au profil de la course</w:t>
+      </w:r>
+    </w:p>
+    <w:p/>
+    <w:p/>
+    <w:p>
+      <w:r>
+        <w:t>4) En tant qu’utilisateur, je veux pouvoir ajouter un sponsor à une équipe afin de définir son budget</w:t>
+      </w:r>
+    </w:p>
+    <w:p>
+      <w:r>
+        <w:t>- TST 09</w:t>
+      </w:r>
+      <w:r>
+        <w:t xml:space="preserve"> : Placer des limites de budgets (un budget minimum et maximum) </w:t>
+      </w:r>
+    </w:p>
+    <w:p/>
+    <w:p>
+      <w:r>
+        <w:t xml:space="preserve">5) </w:t>
+      </w:r>
+      <w:r>
+        <w:t>En tant qu’utilisateur, je veux pouvoir obtenir le résumé détaillé de la course avec les événements de course;</w:t>
+      </w:r>
+    </w:p>
+    <w:p>
+      <w:r>
+        <w:t>- TST10 :</w:t>
+      </w:r>
+    </w:p>
+    <w:p/>
+    <w:p/>
+    <w:p/>
+    <w:p>
       <w:bookmarkStart w:id="0" w:name="_GoBack"/>
-      <w:bookmarkEnd w:id="0"/>
-      <w:r>
-        <w:t>(simuler une course, qui gagne parmi les coureurs qui participent à la course, par rapport aux qualités de chacun et au profil de la course ?) ;</w:t>
+    </w:p>
+    <w:bookmarkEnd w:id="0"/>
+    <w:p/>
+    <w:p>
+      <w:r>
+        <w:t xml:space="preserve">-Classes coureur, équipe, course, saison (singleton) </w:t>
+      </w:r>
+    </w:p>
+    <w:p/>
+    <w:p>
+      <w:r>
+        <w:t>Idées de user stories en partant du projet de base :</w:t>
+      </w:r>
+    </w:p>
+    <w:p/>
+    <w:p>
+      <w:r>
+        <w:t>- Créer un simulateur de courses simple (simuler une course, qui gagne parmi les coureurs qui participent à la course, par rapport aux qualités de chacun et au profil de la course ?) ;</w:t>
       </w:r>
     </w:p>
     <w:p>
@@ -75,6 +521,127 @@
     </w:sectPr>
   </w:body>
 </w:document>
+</file>
+
+<file path=word/numbering.xml><?xml version="1.0" encoding="utf-8"?>
+<w:numbering xmlns:wpc="http://schemas.microsoft.com/office/word/2010/wordprocessingCanvas" xmlns:mo="http://schemas.microsoft.com/office/mac/office/2008/main" xmlns:mc="http://schemas.openxmlformats.org/markup-compatibility/2006" xmlns:mv="urn:schemas-microsoft-com:mac:vml" xmlns:o="urn:schemas-microsoft-com:office:office" xmlns:r="http://schemas.openxmlformats.org/officeDocument/2006/relationships" xmlns:m="http://schemas.openxmlformats.org/officeDocument/2006/math" xmlns:v="urn:schemas-microsoft-com:vml" xmlns:wp14="http://schemas.microsoft.com/office/word/2010/wordprocessingDrawing" xmlns:wp="http://schemas.openxmlformats.org/drawingml/2006/wordprocessingDrawing" xmlns:w10="urn:schemas-microsoft-com:office:word" xmlns:w="http://schemas.openxmlformats.org/wordprocessingml/2006/main" xmlns:w14="http://schemas.microsoft.com/office/word/2010/wordml" xmlns:wpg="http://schemas.microsoft.com/office/word/2010/wordprocessingGroup" xmlns:wpi="http://schemas.microsoft.com/office/word/2010/wordprocessingInk" xmlns:wne="http://schemas.microsoft.com/office/word/2006/wordml" xmlns:wps="http://schemas.microsoft.com/office/word/2010/wordprocessingShape" mc:Ignorable="w14 wp14">
+  <w:abstractNum w:abstractNumId="0">
+    <w:nsid w:val="533A2C49"/>
+    <w:multiLevelType w:val="hybridMultilevel"/>
+    <w:tmpl w:val="B7909D10"/>
+    <w:lvl w:ilvl="0" w:tplc="DC62245E">
+      <w:start w:val="5"/>
+      <w:numFmt w:val="bullet"/>
+      <w:lvlText w:val="-"/>
+      <w:lvlJc w:val="left"/>
+      <w:pPr>
+        <w:ind w:left="720" w:hanging="360"/>
+      </w:pPr>
+      <w:rPr>
+        <w:rFonts w:ascii="Cambria" w:eastAsiaTheme="minorEastAsia" w:hAnsi="Cambria" w:cstheme="minorBidi" w:hint="default"/>
+      </w:rPr>
+    </w:lvl>
+    <w:lvl w:ilvl="1" w:tplc="040C0003" w:tentative="1">
+      <w:start w:val="1"/>
+      <w:numFmt w:val="bullet"/>
+      <w:lvlText w:val="o"/>
+      <w:lvlJc w:val="left"/>
+      <w:pPr>
+        <w:ind w:left="1440" w:hanging="360"/>
+      </w:pPr>
+      <w:rPr>
+        <w:rFonts w:ascii="Courier New" w:hAnsi="Courier New" w:hint="default"/>
+      </w:rPr>
+    </w:lvl>
+    <w:lvl w:ilvl="2" w:tplc="040C0005" w:tentative="1">
+      <w:start w:val="1"/>
+      <w:numFmt w:val="bullet"/>
+      <w:lvlText w:val=""/>
+      <w:lvlJc w:val="left"/>
+      <w:pPr>
+        <w:ind w:left="2160" w:hanging="360"/>
+      </w:pPr>
+      <w:rPr>
+        <w:rFonts w:ascii="Wingdings" w:hAnsi="Wingdings" w:hint="default"/>
+      </w:rPr>
+    </w:lvl>
+    <w:lvl w:ilvl="3" w:tplc="040C0001" w:tentative="1">
+      <w:start w:val="1"/>
+      <w:numFmt w:val="bullet"/>
+      <w:lvlText w:val=""/>
+      <w:lvlJc w:val="left"/>
+      <w:pPr>
+        <w:ind w:left="2880" w:hanging="360"/>
+      </w:pPr>
+      <w:rPr>
+        <w:rFonts w:ascii="Symbol" w:hAnsi="Symbol" w:hint="default"/>
+      </w:rPr>
+    </w:lvl>
+    <w:lvl w:ilvl="4" w:tplc="040C0003" w:tentative="1">
+      <w:start w:val="1"/>
+      <w:numFmt w:val="bullet"/>
+      <w:lvlText w:val="o"/>
+      <w:lvlJc w:val="left"/>
+      <w:pPr>
+        <w:ind w:left="3600" w:hanging="360"/>
+      </w:pPr>
+      <w:rPr>
+        <w:rFonts w:ascii="Courier New" w:hAnsi="Courier New" w:hint="default"/>
+      </w:rPr>
+    </w:lvl>
+    <w:lvl w:ilvl="5" w:tplc="040C0005" w:tentative="1">
+      <w:start w:val="1"/>
+      <w:numFmt w:val="bullet"/>
+      <w:lvlText w:val=""/>
+      <w:lvlJc w:val="left"/>
+      <w:pPr>
+        <w:ind w:left="4320" w:hanging="360"/>
+      </w:pPr>
+      <w:rPr>
+        <w:rFonts w:ascii="Wingdings" w:hAnsi="Wingdings" w:hint="default"/>
+      </w:rPr>
+    </w:lvl>
+    <w:lvl w:ilvl="6" w:tplc="040C0001" w:tentative="1">
+      <w:start w:val="1"/>
+      <w:numFmt w:val="bullet"/>
+      <w:lvlText w:val=""/>
+      <w:lvlJc w:val="left"/>
+      <w:pPr>
+        <w:ind w:left="5040" w:hanging="360"/>
+      </w:pPr>
+      <w:rPr>
+        <w:rFonts w:ascii="Symbol" w:hAnsi="Symbol" w:hint="default"/>
+      </w:rPr>
+    </w:lvl>
+    <w:lvl w:ilvl="7" w:tplc="040C0003" w:tentative="1">
+      <w:start w:val="1"/>
+      <w:numFmt w:val="bullet"/>
+      <w:lvlText w:val="o"/>
+      <w:lvlJc w:val="left"/>
+      <w:pPr>
+        <w:ind w:left="5760" w:hanging="360"/>
+      </w:pPr>
+      <w:rPr>
+        <w:rFonts w:ascii="Courier New" w:hAnsi="Courier New" w:hint="default"/>
+      </w:rPr>
+    </w:lvl>
+    <w:lvl w:ilvl="8" w:tplc="040C0005" w:tentative="1">
+      <w:start w:val="1"/>
+      <w:numFmt w:val="bullet"/>
+      <w:lvlText w:val=""/>
+      <w:lvlJc w:val="left"/>
+      <w:pPr>
+        <w:ind w:left="6480" w:hanging="360"/>
+      </w:pPr>
+      <w:rPr>
+        <w:rFonts w:ascii="Wingdings" w:hAnsi="Wingdings" w:hint="default"/>
+      </w:rPr>
+    </w:lvl>
+  </w:abstractNum>
+  <w:num w:numId="1">
+    <w:abstractNumId w:val="0"/>
+  </w:num>
+</w:numbering>
 </file>
 
 <file path=word/styles.xml><?xml version="1.0" encoding="utf-8"?>
@@ -259,6 +826,17 @@
     <w:uiPriority w:val="99"/>
     <w:semiHidden/>
     <w:unhideWhenUsed/>
+  </w:style>
+  <w:style w:type="paragraph" w:styleId="Paragraphedeliste">
+    <w:name w:val="List Paragraph"/>
+    <w:basedOn w:val="Normal"/>
+    <w:uiPriority w:val="34"/>
+    <w:qFormat/>
+    <w:rsid w:val="005D293F"/>
+    <w:pPr>
+      <w:ind w:left="720"/>
+      <w:contextualSpacing/>
+    </w:pPr>
   </w:style>
 </w:styles>
 </file>
@@ -445,6 +1023,17 @@
     <w:uiPriority w:val="99"/>
     <w:semiHidden/>
     <w:unhideWhenUsed/>
+  </w:style>
+  <w:style w:type="paragraph" w:styleId="Paragraphedeliste">
+    <w:name w:val="List Paragraph"/>
+    <w:basedOn w:val="Normal"/>
+    <w:uiPriority w:val="34"/>
+    <w:qFormat/>
+    <w:rsid w:val="005D293F"/>
+    <w:pPr>
+      <w:ind w:left="720"/>
+      <w:contextualSpacing/>
+    </w:pPr>
   </w:style>
 </w:styles>
 </file>

</xml_diff>